<commit_message>
adding outputs of additional analyses suggested by the reviewers
</commit_message>
<xml_diff>
--- a/supp_corrClustering/corr_Descriptives.docx
+++ b/supp_corrClustering/corr_Descriptives.docx
@@ -1238,6 +1238,190 @@
           <w:lang w:val="en-GB"/>
         </w:rPr>
       </w:pPr>
+    </w:p>
+    <w:p>
+      <w:pPr>
+        <w:rPr>
+          <w:lang w:val="en-GB"/>
+        </w:rPr>
+      </w:pPr>
+    </w:p>
+    <w:p>
+      <w:pPr>
+        <w:rPr>
+          <w:rFonts w:asciiTheme="minorHAnsi" w:hAnsiTheme="minorHAnsi" w:cstheme="minorHAnsi"/>
+          <w:lang w:val="en-GB"/>
+        </w:rPr>
+      </w:pPr>
+      <w:r>
+        <w:rPr>
+          <w:rFonts w:asciiTheme="minorHAnsi" w:hAnsiTheme="minorHAnsi" w:cstheme="minorHAnsi"/>
+          <w:lang w:val="en-GB"/>
+        </w:rPr>
+        <w:t>Bootstrapping for cluster solution:</w:t>
+      </w:r>
+    </w:p>
+    <w:p>
+      <w:pPr>
+        <w:rPr>
+          <w:rFonts w:asciiTheme="minorHAnsi" w:hAnsiTheme="minorHAnsi" w:cstheme="minorHAnsi"/>
+          <w:lang w:val="en-GB"/>
+        </w:rPr>
+      </w:pPr>
+    </w:p>
+    <w:p>
+      <w:pPr>
+        <w:rPr>
+          <w:rFonts w:asciiTheme="minorHAnsi" w:hAnsiTheme="minorHAnsi" w:cstheme="minorHAnsi"/>
+          <w:lang w:val="en-GB"/>
+        </w:rPr>
+      </w:pPr>
+      <w:r>
+        <w:rPr>
+          <w:rFonts w:asciiTheme="minorHAnsi" w:hAnsiTheme="minorHAnsi" w:cstheme="minorHAnsi"/>
+          <w:lang w:val="en-GB"/>
+        </w:rPr>
+        <w:t xml:space="preserve">Number of clusters found in data:  2 </w:t>
+      </w:r>
+    </w:p>
+    <w:p>
+      <w:pPr>
+        <w:rPr>
+          <w:rFonts w:asciiTheme="minorHAnsi" w:hAnsiTheme="minorHAnsi" w:cstheme="minorHAnsi"/>
+          <w:lang w:val="en-GB"/>
+        </w:rPr>
+      </w:pPr>
+    </w:p>
+    <w:p>
+      <w:pPr>
+        <w:rPr>
+          <w:rFonts w:asciiTheme="minorHAnsi" w:hAnsiTheme="minorHAnsi" w:cstheme="minorHAnsi"/>
+          <w:lang w:val="en-GB"/>
+        </w:rPr>
+      </w:pPr>
+      <w:r>
+        <w:rPr>
+          <w:rFonts w:asciiTheme="minorHAnsi" w:hAnsiTheme="minorHAnsi" w:cstheme="minorHAnsi"/>
+          <w:lang w:val="en-GB"/>
+        </w:rPr>
+        <w:t xml:space="preserve"> </w:t>
+      </w:r>
+      <w:proofErr w:type="spellStart"/>
+      <w:r>
+        <w:rPr>
+          <w:rFonts w:asciiTheme="minorHAnsi" w:hAnsiTheme="minorHAnsi" w:cstheme="minorHAnsi"/>
+          <w:lang w:val="en-GB"/>
+        </w:rPr>
+        <w:t>Clusterwise</w:t>
+      </w:r>
+      <w:proofErr w:type="spellEnd"/>
+      <w:r>
+        <w:rPr>
+          <w:rFonts w:asciiTheme="minorHAnsi" w:hAnsiTheme="minorHAnsi" w:cstheme="minorHAnsi"/>
+          <w:lang w:val="en-GB"/>
+        </w:rPr>
+        <w:t xml:space="preserve"> Jaccard bootstrap (omitting multiple points) mean:</w:t>
+      </w:r>
+    </w:p>
+    <w:p>
+      <w:pPr>
+        <w:rPr>
+          <w:rFonts w:asciiTheme="minorHAnsi" w:hAnsiTheme="minorHAnsi" w:cstheme="minorHAnsi"/>
+          <w:lang w:val="en-GB"/>
+        </w:rPr>
+      </w:pPr>
+      <w:r>
+        <w:rPr>
+          <w:rFonts w:asciiTheme="minorHAnsi" w:hAnsiTheme="minorHAnsi" w:cstheme="minorHAnsi"/>
+          <w:lang w:val="en-GB"/>
+        </w:rPr>
+        <w:t>[1] 0.7354329 0.4120121</w:t>
+      </w:r>
+    </w:p>
+    <w:p>
+      <w:pPr>
+        <w:rPr>
+          <w:rFonts w:asciiTheme="minorHAnsi" w:hAnsiTheme="minorHAnsi" w:cstheme="minorHAnsi"/>
+          <w:lang w:val="en-GB"/>
+        </w:rPr>
+      </w:pPr>
+      <w:r>
+        <w:rPr>
+          <w:rFonts w:asciiTheme="minorHAnsi" w:hAnsiTheme="minorHAnsi" w:cstheme="minorHAnsi"/>
+          <w:lang w:val="en-GB"/>
+        </w:rPr>
+        <w:t>dissolved:</w:t>
+      </w:r>
+    </w:p>
+    <w:p>
+      <w:pPr>
+        <w:rPr>
+          <w:rFonts w:asciiTheme="minorHAnsi" w:hAnsiTheme="minorHAnsi" w:cstheme="minorHAnsi"/>
+          <w:lang w:val="en-GB"/>
+        </w:rPr>
+      </w:pPr>
+      <w:r>
+        <w:rPr>
+          <w:rFonts w:asciiTheme="minorHAnsi" w:hAnsiTheme="minorHAnsi" w:cstheme="minorHAnsi"/>
+          <w:lang w:val="en-GB"/>
+        </w:rPr>
+        <w:t>[1</w:t>
+      </w:r>
+      <w:proofErr w:type="gramStart"/>
+      <w:r>
+        <w:rPr>
+          <w:rFonts w:asciiTheme="minorHAnsi" w:hAnsiTheme="minorHAnsi" w:cstheme="minorHAnsi"/>
+          <w:lang w:val="en-GB"/>
+        </w:rPr>
+        <w:t>]  3</w:t>
+      </w:r>
+      <w:proofErr w:type="gramEnd"/>
+      <w:r>
+        <w:rPr>
+          <w:rFonts w:asciiTheme="minorHAnsi" w:hAnsiTheme="minorHAnsi" w:cstheme="minorHAnsi"/>
+          <w:lang w:val="en-GB"/>
+        </w:rPr>
+        <w:t xml:space="preserve"> 68</w:t>
+      </w:r>
+    </w:p>
+    <w:p>
+      <w:pPr>
+        <w:rPr>
+          <w:rFonts w:asciiTheme="minorHAnsi" w:hAnsiTheme="minorHAnsi" w:cstheme="minorHAnsi"/>
+          <w:lang w:val="en-GB"/>
+        </w:rPr>
+      </w:pPr>
+      <w:r>
+        <w:rPr>
+          <w:rFonts w:asciiTheme="minorHAnsi" w:hAnsiTheme="minorHAnsi" w:cstheme="minorHAnsi"/>
+          <w:lang w:val="en-GB"/>
+        </w:rPr>
+        <w:t>recovered:</w:t>
+      </w:r>
+    </w:p>
+    <w:p>
+      <w:pPr>
+        <w:rPr>
+          <w:rFonts w:asciiTheme="minorHAnsi" w:hAnsiTheme="minorHAnsi" w:cstheme="minorHAnsi"/>
+          <w:lang w:val="en-GB"/>
+        </w:rPr>
+      </w:pPr>
+      <w:r>
+        <w:rPr>
+          <w:rFonts w:asciiTheme="minorHAnsi" w:hAnsiTheme="minorHAnsi" w:cstheme="minorHAnsi"/>
+          <w:lang w:val="en-GB"/>
+        </w:rPr>
+        <w:t xml:space="preserve">[1] </w:t>
+      </w:r>
+      <w:proofErr w:type="gramStart"/>
+      <w:r>
+        <w:rPr>
+          <w:rFonts w:asciiTheme="minorHAnsi" w:hAnsiTheme="minorHAnsi" w:cstheme="minorHAnsi"/>
+          <w:lang w:val="en-GB"/>
+        </w:rPr>
+        <w:t>44  1</w:t>
+      </w:r>
+      <w:proofErr w:type="gramEnd"/>
     </w:p>
     <w:sectPr>
       <w:pgSz w:w="11900" w:h="16840"/>

</xml_diff>